<commit_message>
updated milestone 1 doc
Added research aim
Added Research hypostasis
Added some Research Questions
</commit_message>
<xml_diff>
--- a/MIlestone 1/Research Design I - Milestone 01.docx
+++ b/MIlestone 1/Research Design I - Milestone 01.docx
@@ -17,7 +17,17 @@
         <w:t>Research Aim:</w:t>
       </w:r>
     </w:p>
-    <w:p/>
+    <w:p>
+      <w:r>
+        <w:t xml:space="preserve">The research aim is to develop and evaluate a dynamic game environment generation system that responds to the players decisions. Creating new </w:t>
+      </w:r>
+      <w:r>
+        <w:t xml:space="preserve">objectives </w:t>
+      </w:r>
+      <w:r>
+        <w:t xml:space="preserve">and interactions in real-time while influencing others, to enhance the players immersion and experience. </w:t>
+      </w:r>
+    </w:p>
     <w:p>
       <w:pPr>
         <w:rPr>
@@ -41,7 +51,20 @@
         <w:t>Research Hypothesis:</w:t>
       </w:r>
     </w:p>
-    <w:p/>
+    <w:p>
+      <w:r>
+        <w:t xml:space="preserve">A video game that dynamically generates new objectives and new interactions </w:t>
+      </w:r>
+      <w:r>
+        <w:t xml:space="preserve">and influences the game environment </w:t>
+      </w:r>
+      <w:r>
+        <w:t xml:space="preserve">based on the players actions and decisions in real-time will lead to higher player immersion and satisfaction compared to static or pre-designed game </w:t>
+      </w:r>
+      <w:r>
+        <w:t xml:space="preserve">objectives and environment. </w:t>
+      </w:r>
+    </w:p>
     <w:p/>
     <w:p>
       <w:pPr>
@@ -67,8 +90,19 @@
         </w:numPr>
       </w:pPr>
       <w:r>
-        <w:t xml:space="preserve"> </w:t>
-      </w:r>
+        <w:t xml:space="preserve">How can player decisions dynamically create </w:t>
+      </w:r>
+      <w:r>
+        <w:t xml:space="preserve">objectives </w:t>
+      </w:r>
+      <w:r>
+        <w:t>and interactions, while influencing the game environment in real time.</w:t>
+      </w:r>
+    </w:p>
+    <w:p>
+      <w:pPr>
+        <w:pStyle w:val="ListParagraph"/>
+      </w:pPr>
     </w:p>
     <w:p>
       <w:pPr>
@@ -79,7 +113,22 @@
         </w:numPr>
       </w:pPr>
       <w:r>
-        <w:t xml:space="preserve"> </w:t>
+        <w:t xml:space="preserve">How can a game environment be dynamically generated and altered by player decisions </w:t>
+      </w:r>
+      <w:r>
+        <w:t xml:space="preserve">  </w:t>
+      </w:r>
+      <w:r>
+        <w:t xml:space="preserve">to influence </w:t>
+      </w:r>
+      <w:r>
+        <w:t xml:space="preserve">objectives </w:t>
+      </w:r>
+      <w:r>
+        <w:t>and interactions in real-time?</w:t>
+      </w:r>
+      <w:r>
+        <w:br/>
       </w:r>
     </w:p>
     <w:p>
@@ -90,9 +139,6 @@
           <w:numId w:val="1"/>
         </w:numPr>
       </w:pPr>
-      <w:r>
-        <w:t xml:space="preserve"> </w:t>
-      </w:r>
     </w:p>
     <w:p/>
     <w:p>

</xml_diff>